<commit_message>
Avishek Adhikari CV in pdf
Avishek Adhikari CV in pdf
</commit_message>
<xml_diff>
--- a/Offline/BusinessManagement/Ops/FacultyDetails/Avishek_Adhikary/Avishek_Adhikary_CV.docx
+++ b/Offline/BusinessManagement/Ops/FacultyDetails/Avishek_Adhikary/Avishek_Adhikary_CV.docx
@@ -342,25 +342,7 @@
         <w:rPr>
           <w:rFonts w:ascii="Oxygen" w:hAnsi="Oxygen"/>
         </w:rPr>
-        <w:t xml:space="preserve">Master of Science (MSc) In Pure Mathematics (Gold </w:t>
-      </w:r>
-      <w:r>
-        <w:rPr>
-          <w:rFonts w:ascii="Oxygen" w:hAnsi="Oxygen"/>
-        </w:rPr>
-        <w:t>Medallist</w:t>
-      </w:r>
-      <w:r>
-        <w:rPr>
-          <w:rFonts w:ascii="Oxygen" w:hAnsi="Oxygen"/>
-        </w:rPr>
-        <w:t>) University of Calcutta</w:t>
-      </w:r>
-      <w:r>
-        <w:rPr>
-          <w:rFonts w:ascii="Oxygen" w:hAnsi="Oxygen"/>
-        </w:rPr>
-        <w:t>.</w:t>
+        <w:t>Master of Science (MSc) In Pure Mathematics (Gold Medallist) University of Calcutta.</w:t>
       </w:r>
     </w:p>
     <w:p>
@@ -414,37 +396,7 @@
         <w:rPr>
           <w:rFonts w:ascii="Oxygen" w:hAnsi="Oxygen"/>
         </w:rPr>
-        <w:t xml:space="preserve">Stood First Class First </w:t>
-      </w:r>
-      <w:r>
-        <w:rPr>
-          <w:rFonts w:ascii="Oxygen" w:hAnsi="Oxygen"/>
-        </w:rPr>
-        <w:t>in</w:t>
-      </w:r>
-      <w:r>
-        <w:rPr>
-          <w:rFonts w:ascii="Oxygen" w:hAnsi="Oxygen"/>
-        </w:rPr>
-        <w:t xml:space="preserve"> </w:t>
-      </w:r>
-      <w:r>
-        <w:rPr>
-          <w:rFonts w:ascii="Oxygen" w:hAnsi="Oxygen"/>
-        </w:rPr>
-        <w:t>BSc (</w:t>
-      </w:r>
-      <w:r>
-        <w:rPr>
-          <w:rFonts w:ascii="Oxygen" w:hAnsi="Oxygen"/>
-        </w:rPr>
-        <w:t>Mathematics Major)</w:t>
-      </w:r>
-      <w:r>
-        <w:rPr>
-          <w:rFonts w:ascii="Oxygen" w:hAnsi="Oxygen"/>
-        </w:rPr>
-        <w:t>.</w:t>
+        <w:t>Stood First Class First in BSc (Mathematics Major).</w:t>
       </w:r>
     </w:p>
     <w:p>
@@ -992,16 +944,7 @@
                 <w:szCs w:val="24"/>
                 <w:lang w:val="en-US"/>
               </w:rPr>
-              <w:t>MSc</w:t>
-            </w:r>
-            <w:r>
-              <w:rPr>
-                <w:rFonts w:ascii="Oxygen" w:hAnsi="Oxygen"/>
-                <w:sz w:val="24"/>
-                <w:szCs w:val="24"/>
-                <w:lang w:val="en-US"/>
-              </w:rPr>
-              <w:t xml:space="preserve"> (Pure Mathematics)  </w:t>
+              <w:t xml:space="preserve">MSc (Pure Mathematics)  </w:t>
             </w:r>
           </w:p>
         </w:tc>
@@ -1074,42 +1017,32 @@
           <w:sz w:val="24"/>
           <w:szCs w:val="24"/>
         </w:rPr>
-        <w:t xml:space="preserve">Professional </w:t>
-      </w:r>
-      <w:r>
+        <w:t xml:space="preserve">Professional Experience </w:t>
+      </w:r>
+    </w:p>
+    <w:p>
+      <w:pPr>
+        <w:pStyle w:val="NoSpacing"/>
+        <w:rPr>
+          <w:rFonts w:ascii="Oxygen" w:hAnsi="Oxygen"/>
+        </w:rPr>
+      </w:pPr>
+    </w:p>
+    <w:p>
+      <w:pPr>
+        <w:pStyle w:val="NoSpacing"/>
         <w:rPr>
           <w:rFonts w:ascii="Oxygen" w:hAnsi="Oxygen"/>
           <w:b/>
           <w:bCs/>
-          <w:sz w:val="24"/>
-          <w:szCs w:val="24"/>
-        </w:rPr>
-        <w:t xml:space="preserve">Experience </w:t>
-      </w:r>
-    </w:p>
-    <w:p>
-      <w:pPr>
-        <w:pStyle w:val="NoSpacing"/>
-        <w:rPr>
-          <w:rFonts w:ascii="Oxygen" w:hAnsi="Oxygen"/>
-        </w:rPr>
-      </w:pPr>
-    </w:p>
-    <w:p>
-      <w:pPr>
-        <w:pStyle w:val="NoSpacing"/>
+        </w:rPr>
+      </w:pPr>
+      <w:r>
         <w:rPr>
           <w:rFonts w:ascii="Oxygen" w:hAnsi="Oxygen"/>
           <w:b/>
           <w:bCs/>
         </w:rPr>
-      </w:pPr>
-      <w:r>
-        <w:rPr>
-          <w:rFonts w:ascii="Oxygen" w:hAnsi="Oxygen"/>
-          <w:b/>
-          <w:bCs/>
-        </w:rPr>
         <w:t>From June 2015 to till now</w:t>
       </w:r>
     </w:p>
@@ -1130,19 +1063,7 @@
         <w:rPr>
           <w:rFonts w:ascii="Oxygen" w:hAnsi="Oxygen"/>
         </w:rPr>
-        <w:t xml:space="preserve">students in subjects like </w:t>
-      </w:r>
-      <w:r>
-        <w:rPr>
-          <w:rFonts w:ascii="Oxygen" w:hAnsi="Oxygen"/>
-        </w:rPr>
-        <w:t>Mathematics, Physics &amp; Chemistry</w:t>
-      </w:r>
-      <w:r>
-        <w:rPr>
-          <w:rFonts w:ascii="Oxygen" w:hAnsi="Oxygen"/>
-        </w:rPr>
-        <w:t xml:space="preserve"> for</w:t>
+        <w:t>students in subjects like Mathematics, Physics &amp; Chemistry for</w:t>
       </w:r>
     </w:p>
     <w:p>

</xml_diff>